<commit_message>
Added example to lab file
</commit_message>
<xml_diff>
--- a/labs/Pascal6 - Методические указания.docx
+++ b/labs/Pascal6 - Методические указания.docx
@@ -67,6 +67,1758 @@
     </w:p>
     <w:p/>
     <w:p>
+      <w:r>
+        <w:t>Пример выполнения задания 2.</w:t>
+      </w:r>
+    </w:p>
+    <w:p/>
+    <w:p>
+      <w:pPr>
+        <w:ind w:firstLine="0"/>
+        <w:rPr>
+          <w:rFonts w:ascii="Courier New" w:hAnsi="Courier New" w:cs="Courier New"/>
+        </w:rPr>
+      </w:pPr>
+      <w:proofErr w:type="spellStart"/>
+      <w:r>
+        <w:rPr>
+          <w:rFonts w:ascii="Courier New" w:hAnsi="Courier New" w:cs="Courier New"/>
+        </w:rPr>
+        <w:t>program</w:t>
+      </w:r>
+      <w:proofErr w:type="spellEnd"/>
+      <w:r>
+        <w:rPr>
+          <w:rFonts w:ascii="Courier New" w:hAnsi="Courier New" w:cs="Courier New"/>
+        </w:rPr>
+        <w:t xml:space="preserve"> </w:t>
+      </w:r>
+      <w:proofErr w:type="spellStart"/>
+      <w:r>
+        <w:rPr>
+          <w:rFonts w:ascii="Courier New" w:hAnsi="Courier New" w:cs="Courier New"/>
+        </w:rPr>
+        <w:t>numbers</w:t>
+      </w:r>
+      <w:proofErr w:type="spellEnd"/>
+      <w:r>
+        <w:rPr>
+          <w:rFonts w:ascii="Courier New" w:hAnsi="Courier New" w:cs="Courier New"/>
+        </w:rPr>
+        <w:t>;</w:t>
+      </w:r>
+    </w:p>
+    <w:p>
+      <w:pPr>
+        <w:ind w:firstLine="0"/>
+        <w:rPr>
+          <w:rFonts w:ascii="Courier New" w:hAnsi="Courier New" w:cs="Courier New"/>
+        </w:rPr>
+      </w:pPr>
+      <w:r>
+        <w:rPr>
+          <w:rFonts w:ascii="Courier New" w:hAnsi="Courier New" w:cs="Courier New"/>
+        </w:rPr>
+        <w:t>{</w:t>
+      </w:r>
+    </w:p>
+    <w:p>
+      <w:pPr>
+        <w:ind w:firstLine="0"/>
+        <w:rPr>
+          <w:rFonts w:ascii="Courier New" w:hAnsi="Courier New" w:cs="Courier New"/>
+        </w:rPr>
+      </w:pPr>
+      <w:r>
+        <w:rPr>
+          <w:rFonts w:ascii="Courier New" w:hAnsi="Courier New" w:cs="Courier New"/>
+        </w:rPr>
+        <w:t>1234567654321</w:t>
+      </w:r>
+    </w:p>
+    <w:p>
+      <w:pPr>
+        <w:ind w:firstLine="0"/>
+        <w:rPr>
+          <w:rFonts w:ascii="Courier New" w:hAnsi="Courier New" w:cs="Courier New"/>
+        </w:rPr>
+      </w:pPr>
+      <w:r>
+        <w:rPr>
+          <w:rFonts w:ascii="Courier New" w:hAnsi="Courier New" w:cs="Courier New"/>
+        </w:rPr>
+        <w:t>12         21</w:t>
+      </w:r>
+    </w:p>
+    <w:p>
+      <w:pPr>
+        <w:ind w:firstLine="0"/>
+        <w:rPr>
+          <w:rFonts w:ascii="Courier New" w:hAnsi="Courier New" w:cs="Courier New"/>
+        </w:rPr>
+      </w:pPr>
+      <w:r>
+        <w:rPr>
+          <w:rFonts w:ascii="Courier New" w:hAnsi="Courier New" w:cs="Courier New"/>
+        </w:rPr>
+        <w:t>1 3       3 1</w:t>
+      </w:r>
+    </w:p>
+    <w:p>
+      <w:pPr>
+        <w:ind w:firstLine="0"/>
+        <w:rPr>
+          <w:rFonts w:ascii="Courier New" w:hAnsi="Courier New" w:cs="Courier New"/>
+        </w:rPr>
+      </w:pPr>
+      <w:r>
+        <w:rPr>
+          <w:rFonts w:ascii="Courier New" w:hAnsi="Courier New" w:cs="Courier New"/>
+        </w:rPr>
+        <w:t>1  4     4  1</w:t>
+      </w:r>
+    </w:p>
+    <w:p>
+      <w:pPr>
+        <w:ind w:firstLine="0"/>
+        <w:rPr>
+          <w:rFonts w:ascii="Courier New" w:hAnsi="Courier New" w:cs="Courier New"/>
+        </w:rPr>
+      </w:pPr>
+      <w:r>
+        <w:rPr>
+          <w:rFonts w:ascii="Courier New" w:hAnsi="Courier New" w:cs="Courier New"/>
+        </w:rPr>
+        <w:t>1   5   5   1</w:t>
+      </w:r>
+    </w:p>
+    <w:p>
+      <w:pPr>
+        <w:ind w:firstLine="0"/>
+        <w:rPr>
+          <w:rFonts w:ascii="Courier New" w:hAnsi="Courier New" w:cs="Courier New"/>
+        </w:rPr>
+      </w:pPr>
+      <w:r>
+        <w:rPr>
+          <w:rFonts w:ascii="Courier New" w:hAnsi="Courier New" w:cs="Courier New"/>
+        </w:rPr>
+        <w:t>1    6 6    1</w:t>
+      </w:r>
+    </w:p>
+    <w:p>
+      <w:pPr>
+        <w:ind w:firstLine="0"/>
+        <w:rPr>
+          <w:rFonts w:ascii="Courier New" w:hAnsi="Courier New" w:cs="Courier New"/>
+        </w:rPr>
+      </w:pPr>
+      <w:r>
+        <w:rPr>
+          <w:rFonts w:ascii="Courier New" w:hAnsi="Courier New" w:cs="Courier New"/>
+        </w:rPr>
+        <w:t>1     7     1</w:t>
+      </w:r>
+    </w:p>
+    <w:p>
+      <w:pPr>
+        <w:ind w:firstLine="0"/>
+        <w:rPr>
+          <w:rFonts w:ascii="Courier New" w:hAnsi="Courier New" w:cs="Courier New"/>
+        </w:rPr>
+      </w:pPr>
+      <w:r>
+        <w:rPr>
+          <w:rFonts w:ascii="Courier New" w:hAnsi="Courier New" w:cs="Courier New"/>
+        </w:rPr>
+        <w:t>1    6 6    1</w:t>
+      </w:r>
+    </w:p>
+    <w:p>
+      <w:pPr>
+        <w:ind w:firstLine="0"/>
+        <w:rPr>
+          <w:rFonts w:ascii="Courier New" w:hAnsi="Courier New" w:cs="Courier New"/>
+        </w:rPr>
+      </w:pPr>
+      <w:r>
+        <w:rPr>
+          <w:rFonts w:ascii="Courier New" w:hAnsi="Courier New" w:cs="Courier New"/>
+        </w:rPr>
+        <w:t>1   5   5   1</w:t>
+      </w:r>
+    </w:p>
+    <w:p>
+      <w:pPr>
+        <w:ind w:firstLine="0"/>
+        <w:rPr>
+          <w:rFonts w:ascii="Courier New" w:hAnsi="Courier New" w:cs="Courier New"/>
+        </w:rPr>
+      </w:pPr>
+      <w:r>
+        <w:rPr>
+          <w:rFonts w:ascii="Courier New" w:hAnsi="Courier New" w:cs="Courier New"/>
+        </w:rPr>
+        <w:t>1  4     4  1</w:t>
+      </w:r>
+    </w:p>
+    <w:p>
+      <w:pPr>
+        <w:ind w:firstLine="0"/>
+        <w:rPr>
+          <w:rFonts w:ascii="Courier New" w:hAnsi="Courier New" w:cs="Courier New"/>
+        </w:rPr>
+      </w:pPr>
+      <w:r>
+        <w:rPr>
+          <w:rFonts w:ascii="Courier New" w:hAnsi="Courier New" w:cs="Courier New"/>
+        </w:rPr>
+        <w:t>1 3       3 1</w:t>
+      </w:r>
+    </w:p>
+    <w:p>
+      <w:pPr>
+        <w:ind w:firstLine="0"/>
+        <w:rPr>
+          <w:rFonts w:ascii="Courier New" w:hAnsi="Courier New" w:cs="Courier New"/>
+        </w:rPr>
+      </w:pPr>
+      <w:r>
+        <w:rPr>
+          <w:rFonts w:ascii="Courier New" w:hAnsi="Courier New" w:cs="Courier New"/>
+        </w:rPr>
+        <w:t>12         21</w:t>
+      </w:r>
+    </w:p>
+    <w:p>
+      <w:pPr>
+        <w:ind w:firstLine="0"/>
+        <w:rPr>
+          <w:rFonts w:ascii="Courier New" w:hAnsi="Courier New" w:cs="Courier New"/>
+        </w:rPr>
+      </w:pPr>
+      <w:r>
+        <w:rPr>
+          <w:rFonts w:ascii="Courier New" w:hAnsi="Courier New" w:cs="Courier New"/>
+        </w:rPr>
+        <w:t>1234567654321</w:t>
+      </w:r>
+    </w:p>
+    <w:p>
+      <w:pPr>
+        <w:ind w:firstLine="0"/>
+        <w:rPr>
+          <w:rFonts w:ascii="Courier New" w:hAnsi="Courier New" w:cs="Courier New"/>
+        </w:rPr>
+      </w:pPr>
+      <w:r>
+        <w:rPr>
+          <w:rFonts w:ascii="Courier New" w:hAnsi="Courier New" w:cs="Courier New"/>
+        </w:rPr>
+        <w:t>}</w:t>
+      </w:r>
+    </w:p>
+    <w:p>
+      <w:pPr>
+        <w:ind w:firstLine="0"/>
+        <w:rPr>
+          <w:rFonts w:ascii="Courier New" w:hAnsi="Courier New" w:cs="Courier New"/>
+        </w:rPr>
+      </w:pPr>
+    </w:p>
+    <w:p>
+      <w:pPr>
+        <w:ind w:firstLine="0"/>
+        <w:rPr>
+          <w:rFonts w:ascii="Courier New" w:hAnsi="Courier New" w:cs="Courier New"/>
+        </w:rPr>
+      </w:pPr>
+      <w:proofErr w:type="spellStart"/>
+      <w:r>
+        <w:rPr>
+          <w:rFonts w:ascii="Courier New" w:hAnsi="Courier New" w:cs="Courier New"/>
+        </w:rPr>
+        <w:t>var</w:t>
+      </w:r>
+      <w:proofErr w:type="spellEnd"/>
+    </w:p>
+    <w:p>
+      <w:pPr>
+        <w:ind w:firstLine="0"/>
+        <w:rPr>
+          <w:rFonts w:ascii="Courier New" w:hAnsi="Courier New" w:cs="Courier New"/>
+        </w:rPr>
+      </w:pPr>
+      <w:r>
+        <w:rPr>
+          <w:rFonts w:ascii="Courier New" w:hAnsi="Courier New" w:cs="Courier New"/>
+        </w:rPr>
+        <w:t xml:space="preserve">  i, n: </w:t>
+      </w:r>
+      <w:proofErr w:type="spellStart"/>
+      <w:r>
+        <w:rPr>
+          <w:rFonts w:ascii="Courier New" w:hAnsi="Courier New" w:cs="Courier New"/>
+        </w:rPr>
+        <w:t>byte</w:t>
+      </w:r>
+      <w:proofErr w:type="spellEnd"/>
+      <w:r>
+        <w:rPr>
+          <w:rFonts w:ascii="Courier New" w:hAnsi="Courier New" w:cs="Courier New"/>
+        </w:rPr>
+        <w:t>;</w:t>
+      </w:r>
+    </w:p>
+    <w:p>
+      <w:pPr>
+        <w:ind w:firstLine="0"/>
+        <w:rPr>
+          <w:rFonts w:ascii="Courier New" w:hAnsi="Courier New" w:cs="Courier New"/>
+        </w:rPr>
+      </w:pPr>
+    </w:p>
+    <w:p>
+      <w:pPr>
+        <w:ind w:firstLine="0"/>
+        <w:rPr>
+          <w:rFonts w:ascii="Courier New" w:hAnsi="Courier New" w:cs="Courier New"/>
+        </w:rPr>
+      </w:pPr>
+      <w:proofErr w:type="spellStart"/>
+      <w:r>
+        <w:rPr>
+          <w:rFonts w:ascii="Courier New" w:hAnsi="Courier New" w:cs="Courier New"/>
+        </w:rPr>
+        <w:t>begin</w:t>
+      </w:r>
+      <w:proofErr w:type="spellEnd"/>
+    </w:p>
+    <w:p>
+      <w:pPr>
+        <w:ind w:firstLine="0"/>
+        <w:rPr>
+          <w:rFonts w:ascii="Courier New" w:hAnsi="Courier New" w:cs="Courier New"/>
+        </w:rPr>
+      </w:pPr>
+      <w:r>
+        <w:rPr>
+          <w:rFonts w:ascii="Courier New" w:hAnsi="Courier New" w:cs="Courier New"/>
+        </w:rPr>
+        <w:t xml:space="preserve">  </w:t>
+      </w:r>
+      <w:proofErr w:type="spellStart"/>
+      <w:proofErr w:type="gramStart"/>
+      <w:r>
+        <w:rPr>
+          <w:rFonts w:ascii="Courier New" w:hAnsi="Courier New" w:cs="Courier New"/>
+        </w:rPr>
+        <w:t>write</w:t>
+      </w:r>
+      <w:proofErr w:type="spellEnd"/>
+      <w:r>
+        <w:rPr>
+          <w:rFonts w:ascii="Courier New" w:hAnsi="Courier New" w:cs="Courier New"/>
+        </w:rPr>
+        <w:t>(</w:t>
+      </w:r>
+      <w:proofErr w:type="gramEnd"/>
+      <w:r>
+        <w:rPr>
+          <w:rFonts w:ascii="Courier New" w:hAnsi="Courier New" w:cs="Courier New"/>
+        </w:rPr>
+        <w:t>'</w:t>
+      </w:r>
+      <w:proofErr w:type="spellStart"/>
+      <w:r>
+        <w:rPr>
+          <w:rFonts w:ascii="Courier New" w:hAnsi="Courier New" w:cs="Courier New"/>
+        </w:rPr>
+        <w:t>Enter</w:t>
+      </w:r>
+      <w:proofErr w:type="spellEnd"/>
+      <w:r>
+        <w:rPr>
+          <w:rFonts w:ascii="Courier New" w:hAnsi="Courier New" w:cs="Courier New"/>
+        </w:rPr>
+        <w:t xml:space="preserve"> </w:t>
+      </w:r>
+      <w:proofErr w:type="spellStart"/>
+      <w:r>
+        <w:rPr>
+          <w:rFonts w:ascii="Courier New" w:hAnsi="Courier New" w:cs="Courier New"/>
+        </w:rPr>
+        <w:t>figure</w:t>
+      </w:r>
+      <w:proofErr w:type="spellEnd"/>
+      <w:r>
+        <w:rPr>
+          <w:rFonts w:ascii="Courier New" w:hAnsi="Courier New" w:cs="Courier New"/>
+        </w:rPr>
+        <w:t xml:space="preserve"> </w:t>
+      </w:r>
+      <w:proofErr w:type="spellStart"/>
+      <w:r>
+        <w:rPr>
+          <w:rFonts w:ascii="Courier New" w:hAnsi="Courier New" w:cs="Courier New"/>
+        </w:rPr>
+        <w:t>size</w:t>
+      </w:r>
+      <w:proofErr w:type="spellEnd"/>
+      <w:r>
+        <w:rPr>
+          <w:rFonts w:ascii="Courier New" w:hAnsi="Courier New" w:cs="Courier New"/>
+        </w:rPr>
+        <w:t xml:space="preserve"> (1..9):' );</w:t>
+      </w:r>
+    </w:p>
+    <w:p>
+      <w:pPr>
+        <w:ind w:firstLine="0"/>
+        <w:rPr>
+          <w:rFonts w:ascii="Courier New" w:hAnsi="Courier New" w:cs="Courier New"/>
+        </w:rPr>
+      </w:pPr>
+      <w:r>
+        <w:rPr>
+          <w:rFonts w:ascii="Courier New" w:hAnsi="Courier New" w:cs="Courier New"/>
+        </w:rPr>
+        <w:t xml:space="preserve">  </w:t>
+      </w:r>
+      <w:proofErr w:type="spellStart"/>
+      <w:r>
+        <w:rPr>
+          <w:rFonts w:ascii="Courier New" w:hAnsi="Courier New" w:cs="Courier New"/>
+        </w:rPr>
+        <w:t>read</w:t>
+      </w:r>
+      <w:proofErr w:type="spellEnd"/>
+      <w:r>
+        <w:rPr>
+          <w:rFonts w:ascii="Courier New" w:hAnsi="Courier New" w:cs="Courier New"/>
+          <w:lang w:val="en-US"/>
+        </w:rPr>
+        <w:t>l</w:t>
+      </w:r>
+      <w:r>
+        <w:rPr>
+          <w:rFonts w:ascii="Courier New" w:hAnsi="Courier New" w:cs="Courier New"/>
+        </w:rPr>
+        <w:t>n(n);</w:t>
+      </w:r>
+    </w:p>
+    <w:p>
+      <w:pPr>
+        <w:ind w:firstLine="0"/>
+        <w:rPr>
+          <w:rFonts w:ascii="Courier New" w:hAnsi="Courier New" w:cs="Courier New"/>
+        </w:rPr>
+      </w:pPr>
+    </w:p>
+    <w:p>
+      <w:pPr>
+        <w:ind w:firstLine="0"/>
+        <w:rPr>
+          <w:rFonts w:ascii="Courier New" w:hAnsi="Courier New" w:cs="Courier New"/>
+          <w:lang w:val="en-US"/>
+        </w:rPr>
+      </w:pPr>
+      <w:r>
+        <w:rPr>
+          <w:rFonts w:ascii="Courier New" w:hAnsi="Courier New" w:cs="Courier New"/>
+          <w:lang w:val="en-US"/>
+        </w:rPr>
+        <w:t>/</w:t>
+      </w:r>
+      <w:r>
+        <w:rPr>
+          <w:rFonts w:ascii="Courier New" w:hAnsi="Courier New" w:cs="Courier New"/>
+        </w:rPr>
+        <w:t>/рисуем верхнюю строку 12</w:t>
+      </w:r>
+      <w:proofErr w:type="gramStart"/>
+      <w:r>
+        <w:rPr>
+          <w:rFonts w:ascii="Courier New" w:hAnsi="Courier New" w:cs="Courier New"/>
+        </w:rPr>
+        <w:t>..n</w:t>
+      </w:r>
+      <w:proofErr w:type="gramEnd"/>
+      <w:r>
+        <w:rPr>
+          <w:rFonts w:ascii="Courier New" w:hAnsi="Courier New" w:cs="Courier New"/>
+        </w:rPr>
+        <w:t>..21</w:t>
+      </w:r>
+    </w:p>
+    <w:p>
+      <w:pPr>
+        <w:ind w:firstLine="0"/>
+        <w:rPr>
+          <w:rFonts w:ascii="Courier New" w:hAnsi="Courier New" w:cs="Courier New"/>
+        </w:rPr>
+      </w:pPr>
+      <w:r>
+        <w:rPr>
+          <w:rFonts w:ascii="Courier New" w:hAnsi="Courier New" w:cs="Courier New"/>
+        </w:rPr>
+        <w:t xml:space="preserve">  </w:t>
+      </w:r>
+      <w:proofErr w:type="spellStart"/>
+      <w:r>
+        <w:rPr>
+          <w:rFonts w:ascii="Courier New" w:hAnsi="Courier New" w:cs="Courier New"/>
+        </w:rPr>
+        <w:t>for</w:t>
+      </w:r>
+      <w:proofErr w:type="spellEnd"/>
+      <w:r>
+        <w:rPr>
+          <w:rFonts w:ascii="Courier New" w:hAnsi="Courier New" w:cs="Courier New"/>
+        </w:rPr>
+        <w:t xml:space="preserve"> </w:t>
+      </w:r>
+      <w:proofErr w:type="gramStart"/>
+      <w:r>
+        <w:rPr>
+          <w:rFonts w:ascii="Courier New" w:hAnsi="Courier New" w:cs="Courier New"/>
+        </w:rPr>
+        <w:t>i :</w:t>
+      </w:r>
+      <w:proofErr w:type="gramEnd"/>
+      <w:r>
+        <w:rPr>
+          <w:rFonts w:ascii="Courier New" w:hAnsi="Courier New" w:cs="Courier New"/>
+        </w:rPr>
+        <w:t xml:space="preserve">= 1 </w:t>
+      </w:r>
+      <w:proofErr w:type="spellStart"/>
+      <w:r>
+        <w:rPr>
+          <w:rFonts w:ascii="Courier New" w:hAnsi="Courier New" w:cs="Courier New"/>
+        </w:rPr>
+        <w:t>to</w:t>
+      </w:r>
+      <w:proofErr w:type="spellEnd"/>
+      <w:r>
+        <w:rPr>
+          <w:rFonts w:ascii="Courier New" w:hAnsi="Courier New" w:cs="Courier New"/>
+        </w:rPr>
+        <w:t xml:space="preserve"> n </w:t>
+      </w:r>
+      <w:proofErr w:type="spellStart"/>
+      <w:r>
+        <w:rPr>
+          <w:rFonts w:ascii="Courier New" w:hAnsi="Courier New" w:cs="Courier New"/>
+        </w:rPr>
+        <w:t>do</w:t>
+      </w:r>
+      <w:proofErr w:type="spellEnd"/>
+    </w:p>
+    <w:p>
+      <w:pPr>
+        <w:ind w:firstLine="0"/>
+        <w:rPr>
+          <w:rFonts w:ascii="Courier New" w:hAnsi="Courier New" w:cs="Courier New"/>
+        </w:rPr>
+      </w:pPr>
+      <w:r>
+        <w:rPr>
+          <w:rFonts w:ascii="Courier New" w:hAnsi="Courier New" w:cs="Courier New"/>
+        </w:rPr>
+        <w:t xml:space="preserve">    </w:t>
+      </w:r>
+      <w:proofErr w:type="spellStart"/>
+      <w:r>
+        <w:rPr>
+          <w:rFonts w:ascii="Courier New" w:hAnsi="Courier New" w:cs="Courier New"/>
+        </w:rPr>
+        <w:t>write</w:t>
+      </w:r>
+      <w:proofErr w:type="spellEnd"/>
+      <w:r>
+        <w:rPr>
+          <w:rFonts w:ascii="Courier New" w:hAnsi="Courier New" w:cs="Courier New"/>
+        </w:rPr>
+        <w:t>(i);</w:t>
+      </w:r>
+    </w:p>
+    <w:p>
+      <w:pPr>
+        <w:ind w:firstLine="0"/>
+        <w:rPr>
+          <w:rFonts w:ascii="Courier New" w:hAnsi="Courier New" w:cs="Courier New"/>
+        </w:rPr>
+      </w:pPr>
+      <w:r>
+        <w:rPr>
+          <w:rFonts w:ascii="Courier New" w:hAnsi="Courier New" w:cs="Courier New"/>
+        </w:rPr>
+        <w:t xml:space="preserve">  </w:t>
+      </w:r>
+      <w:proofErr w:type="spellStart"/>
+      <w:r>
+        <w:rPr>
+          <w:rFonts w:ascii="Courier New" w:hAnsi="Courier New" w:cs="Courier New"/>
+        </w:rPr>
+        <w:t>for</w:t>
+      </w:r>
+      <w:proofErr w:type="spellEnd"/>
+      <w:r>
+        <w:rPr>
+          <w:rFonts w:ascii="Courier New" w:hAnsi="Courier New" w:cs="Courier New"/>
+        </w:rPr>
+        <w:t xml:space="preserve"> </w:t>
+      </w:r>
+      <w:proofErr w:type="gramStart"/>
+      <w:r>
+        <w:rPr>
+          <w:rFonts w:ascii="Courier New" w:hAnsi="Courier New" w:cs="Courier New"/>
+        </w:rPr>
+        <w:t>i :</w:t>
+      </w:r>
+      <w:proofErr w:type="gramEnd"/>
+      <w:r>
+        <w:rPr>
+          <w:rFonts w:ascii="Courier New" w:hAnsi="Courier New" w:cs="Courier New"/>
+        </w:rPr>
+        <w:t xml:space="preserve">= n-1 </w:t>
+      </w:r>
+      <w:proofErr w:type="spellStart"/>
+      <w:r>
+        <w:rPr>
+          <w:rFonts w:ascii="Courier New" w:hAnsi="Courier New" w:cs="Courier New"/>
+        </w:rPr>
+        <w:t>downto</w:t>
+      </w:r>
+      <w:proofErr w:type="spellEnd"/>
+      <w:r>
+        <w:rPr>
+          <w:rFonts w:ascii="Courier New" w:hAnsi="Courier New" w:cs="Courier New"/>
+        </w:rPr>
+        <w:t xml:space="preserve"> 1 </w:t>
+      </w:r>
+      <w:proofErr w:type="spellStart"/>
+      <w:r>
+        <w:rPr>
+          <w:rFonts w:ascii="Courier New" w:hAnsi="Courier New" w:cs="Courier New"/>
+        </w:rPr>
+        <w:t>do</w:t>
+      </w:r>
+      <w:proofErr w:type="spellEnd"/>
+    </w:p>
+    <w:p>
+      <w:pPr>
+        <w:ind w:firstLine="0"/>
+        <w:rPr>
+          <w:rFonts w:ascii="Courier New" w:hAnsi="Courier New" w:cs="Courier New"/>
+        </w:rPr>
+      </w:pPr>
+      <w:r>
+        <w:rPr>
+          <w:rFonts w:ascii="Courier New" w:hAnsi="Courier New" w:cs="Courier New"/>
+        </w:rPr>
+        <w:t xml:space="preserve">    </w:t>
+      </w:r>
+      <w:proofErr w:type="spellStart"/>
+      <w:r>
+        <w:rPr>
+          <w:rFonts w:ascii="Courier New" w:hAnsi="Courier New" w:cs="Courier New"/>
+        </w:rPr>
+        <w:t>write</w:t>
+      </w:r>
+      <w:proofErr w:type="spellEnd"/>
+      <w:r>
+        <w:rPr>
+          <w:rFonts w:ascii="Courier New" w:hAnsi="Courier New" w:cs="Courier New"/>
+        </w:rPr>
+        <w:t>(i);</w:t>
+      </w:r>
+    </w:p>
+    <w:p>
+      <w:pPr>
+        <w:ind w:firstLine="0"/>
+        <w:rPr>
+          <w:rFonts w:ascii="Courier New" w:hAnsi="Courier New" w:cs="Courier New"/>
+        </w:rPr>
+      </w:pPr>
+      <w:r>
+        <w:rPr>
+          <w:rFonts w:ascii="Courier New" w:hAnsi="Courier New" w:cs="Courier New"/>
+        </w:rPr>
+        <w:lastRenderedPageBreak/>
+        <w:t xml:space="preserve">  </w:t>
+      </w:r>
+      <w:proofErr w:type="spellStart"/>
+      <w:r>
+        <w:rPr>
+          <w:rFonts w:ascii="Courier New" w:hAnsi="Courier New" w:cs="Courier New"/>
+        </w:rPr>
+        <w:t>writeln</w:t>
+      </w:r>
+      <w:proofErr w:type="spellEnd"/>
+      <w:r>
+        <w:rPr>
+          <w:rFonts w:ascii="Courier New" w:hAnsi="Courier New" w:cs="Courier New"/>
+        </w:rPr>
+        <w:t>;</w:t>
+      </w:r>
+    </w:p>
+    <w:p>
+      <w:pPr>
+        <w:ind w:firstLine="0"/>
+        <w:rPr>
+          <w:rFonts w:ascii="Courier New" w:hAnsi="Courier New" w:cs="Courier New"/>
+        </w:rPr>
+      </w:pPr>
+    </w:p>
+    <w:p>
+      <w:pPr>
+        <w:ind w:firstLine="0"/>
+        <w:rPr>
+          <w:rFonts w:ascii="Courier New" w:hAnsi="Courier New" w:cs="Courier New"/>
+          <w:lang w:val="en-US"/>
+        </w:rPr>
+      </w:pPr>
+      <w:r>
+        <w:rPr>
+          <w:rFonts w:ascii="Courier New" w:hAnsi="Courier New" w:cs="Courier New"/>
+          <w:lang w:val="en-US"/>
+        </w:rPr>
+        <w:t>//</w:t>
+      </w:r>
+      <w:r>
+        <w:rPr>
+          <w:rFonts w:ascii="Courier New" w:hAnsi="Courier New" w:cs="Courier New"/>
+        </w:rPr>
+        <w:t>выводим строки 2</w:t>
+      </w:r>
+      <w:proofErr w:type="gramStart"/>
+      <w:r>
+        <w:rPr>
+          <w:rFonts w:ascii="Courier New" w:hAnsi="Courier New" w:cs="Courier New"/>
+        </w:rPr>
+        <w:t>..</w:t>
+      </w:r>
+      <w:r>
+        <w:rPr>
+          <w:rFonts w:ascii="Courier New" w:hAnsi="Courier New" w:cs="Courier New"/>
+          <w:lang w:val="en-US"/>
+        </w:rPr>
+        <w:t>n</w:t>
+      </w:r>
+      <w:proofErr w:type="gramEnd"/>
+      <w:r>
+        <w:rPr>
+          <w:rFonts w:ascii="Courier New" w:hAnsi="Courier New" w:cs="Courier New"/>
+          <w:lang w:val="en-US"/>
+        </w:rPr>
+        <w:t>-1</w:t>
+      </w:r>
+    </w:p>
+    <w:p>
+      <w:pPr>
+        <w:ind w:firstLine="0"/>
+        <w:rPr>
+          <w:rFonts w:ascii="Courier New" w:hAnsi="Courier New" w:cs="Courier New"/>
+          <w:lang w:val="en-US"/>
+        </w:rPr>
+      </w:pPr>
+      <w:r>
+        <w:rPr>
+          <w:rFonts w:ascii="Courier New" w:hAnsi="Courier New" w:cs="Courier New"/>
+          <w:lang w:val="en-US"/>
+        </w:rPr>
+        <w:t xml:space="preserve">  </w:t>
+      </w:r>
+      <w:proofErr w:type="gramStart"/>
+      <w:r>
+        <w:rPr>
+          <w:rFonts w:ascii="Courier New" w:hAnsi="Courier New" w:cs="Courier New"/>
+          <w:lang w:val="en-US"/>
+        </w:rPr>
+        <w:t>for</w:t>
+      </w:r>
+      <w:proofErr w:type="gramEnd"/>
+      <w:r>
+        <w:rPr>
+          <w:rFonts w:ascii="Courier New" w:hAnsi="Courier New" w:cs="Courier New"/>
+          <w:lang w:val="en-US"/>
+        </w:rPr>
+        <w:t xml:space="preserve"> </w:t>
+      </w:r>
+      <w:proofErr w:type="spellStart"/>
+      <w:r>
+        <w:rPr>
+          <w:rFonts w:ascii="Courier New" w:hAnsi="Courier New" w:cs="Courier New"/>
+          <w:lang w:val="en-US"/>
+        </w:rPr>
+        <w:t>i</w:t>
+      </w:r>
+      <w:proofErr w:type="spellEnd"/>
+      <w:r>
+        <w:rPr>
+          <w:rFonts w:ascii="Courier New" w:hAnsi="Courier New" w:cs="Courier New"/>
+          <w:lang w:val="en-US"/>
+        </w:rPr>
+        <w:t xml:space="preserve"> := 2 to n-1 do</w:t>
+      </w:r>
+    </w:p>
+    <w:p>
+      <w:pPr>
+        <w:ind w:firstLine="0"/>
+        <w:rPr>
+          <w:rFonts w:ascii="Courier New" w:hAnsi="Courier New" w:cs="Courier New"/>
+        </w:rPr>
+      </w:pPr>
+      <w:r>
+        <w:rPr>
+          <w:rFonts w:ascii="Courier New" w:hAnsi="Courier New" w:cs="Courier New"/>
+          <w:lang w:val="en-US"/>
+        </w:rPr>
+        <w:t xml:space="preserve">  </w:t>
+      </w:r>
+      <w:proofErr w:type="spellStart"/>
+      <w:r>
+        <w:rPr>
+          <w:rFonts w:ascii="Courier New" w:hAnsi="Courier New" w:cs="Courier New"/>
+        </w:rPr>
+        <w:t>begin</w:t>
+      </w:r>
+      <w:proofErr w:type="spellEnd"/>
+    </w:p>
+    <w:p>
+      <w:pPr>
+        <w:ind w:firstLine="0"/>
+        <w:rPr>
+          <w:rFonts w:ascii="Courier New" w:hAnsi="Courier New" w:cs="Courier New"/>
+          <w:lang w:val="en-US"/>
+        </w:rPr>
+      </w:pPr>
+      <w:r>
+        <w:rPr>
+          <w:rFonts w:ascii="Courier New" w:hAnsi="Courier New" w:cs="Courier New"/>
+        </w:rPr>
+        <w:t xml:space="preserve">    </w:t>
+      </w:r>
+      <w:proofErr w:type="spellStart"/>
+      <w:r>
+        <w:rPr>
+          <w:rFonts w:ascii="Courier New" w:hAnsi="Courier New" w:cs="Courier New"/>
+        </w:rPr>
+        <w:t>write</w:t>
+      </w:r>
+      <w:proofErr w:type="spellEnd"/>
+      <w:r>
+        <w:rPr>
+          <w:rFonts w:ascii="Courier New" w:hAnsi="Courier New" w:cs="Courier New"/>
+        </w:rPr>
+        <w:t>(1);</w:t>
+      </w:r>
+      <w:r>
+        <w:rPr>
+          <w:rFonts w:ascii="Courier New" w:hAnsi="Courier New" w:cs="Courier New"/>
+          <w:lang w:val="en-US"/>
+        </w:rPr>
+        <w:t xml:space="preserve"> </w:t>
+      </w:r>
+    </w:p>
+    <w:p>
+      <w:pPr>
+        <w:ind w:firstLine="0"/>
+        <w:rPr>
+          <w:rFonts w:ascii="Courier New" w:hAnsi="Courier New" w:cs="Courier New"/>
+        </w:rPr>
+      </w:pPr>
+      <w:r>
+        <w:rPr>
+          <w:rFonts w:ascii="Courier New" w:hAnsi="Courier New" w:cs="Courier New"/>
+        </w:rPr>
+        <w:t xml:space="preserve">    write(</w:t>
+      </w:r>
+      <w:proofErr w:type="gramStart"/>
+      <w:r>
+        <w:rPr>
+          <w:rFonts w:ascii="Courier New" w:hAnsi="Courier New" w:cs="Courier New"/>
+        </w:rPr>
+        <w:t>i:i</w:t>
+      </w:r>
+      <w:proofErr w:type="gramEnd"/>
+      <w:r>
+        <w:rPr>
+          <w:rFonts w:ascii="Courier New" w:hAnsi="Courier New" w:cs="Courier New"/>
+        </w:rPr>
+        <w:t>-1);</w:t>
+      </w:r>
+    </w:p>
+    <w:p>
+      <w:pPr>
+        <w:ind w:firstLine="0"/>
+        <w:rPr>
+          <w:rFonts w:ascii="Courier New" w:hAnsi="Courier New" w:cs="Courier New"/>
+        </w:rPr>
+      </w:pPr>
+      <w:r>
+        <w:rPr>
+          <w:rFonts w:ascii="Courier New" w:hAnsi="Courier New" w:cs="Courier New"/>
+        </w:rPr>
+        <w:t xml:space="preserve">    </w:t>
+      </w:r>
+      <w:proofErr w:type="gramStart"/>
+      <w:r>
+        <w:rPr>
+          <w:rFonts w:ascii="Courier New" w:hAnsi="Courier New" w:cs="Courier New"/>
+        </w:rPr>
+        <w:t>write(</w:t>
+      </w:r>
+      <w:proofErr w:type="gramEnd"/>
+      <w:r>
+        <w:rPr>
+          <w:rFonts w:ascii="Courier New" w:hAnsi="Courier New" w:cs="Courier New"/>
+        </w:rPr>
+        <w:t>i:2*n-2*</w:t>
+      </w:r>
+      <w:proofErr w:type="spellStart"/>
+      <w:r>
+        <w:rPr>
+          <w:rFonts w:ascii="Courier New" w:hAnsi="Courier New" w:cs="Courier New"/>
+        </w:rPr>
+        <w:t>i</w:t>
+      </w:r>
+      <w:proofErr w:type="spellEnd"/>
+      <w:r>
+        <w:rPr>
+          <w:rFonts w:ascii="Courier New" w:hAnsi="Courier New" w:cs="Courier New"/>
+        </w:rPr>
+        <w:t>);</w:t>
+      </w:r>
+    </w:p>
+    <w:p>
+      <w:pPr>
+        <w:ind w:firstLine="0"/>
+        <w:rPr>
+          <w:rFonts w:ascii="Courier New" w:hAnsi="Courier New" w:cs="Courier New"/>
+        </w:rPr>
+      </w:pPr>
+      <w:r>
+        <w:rPr>
+          <w:rFonts w:ascii="Courier New" w:hAnsi="Courier New" w:cs="Courier New"/>
+        </w:rPr>
+        <w:t xml:space="preserve">    </w:t>
+      </w:r>
+      <w:proofErr w:type="gramStart"/>
+      <w:r>
+        <w:rPr>
+          <w:rFonts w:ascii="Courier New" w:hAnsi="Courier New" w:cs="Courier New"/>
+        </w:rPr>
+        <w:t>write(</w:t>
+      </w:r>
+      <w:proofErr w:type="gramEnd"/>
+      <w:r>
+        <w:rPr>
+          <w:rFonts w:ascii="Courier New" w:hAnsi="Courier New" w:cs="Courier New"/>
+        </w:rPr>
+        <w:t>1:i-1);</w:t>
+      </w:r>
+    </w:p>
+    <w:p>
+      <w:pPr>
+        <w:ind w:firstLine="0"/>
+        <w:rPr>
+          <w:rFonts w:ascii="Courier New" w:hAnsi="Courier New" w:cs="Courier New"/>
+        </w:rPr>
+      </w:pPr>
+      <w:r>
+        <w:rPr>
+          <w:rFonts w:ascii="Courier New" w:hAnsi="Courier New" w:cs="Courier New"/>
+        </w:rPr>
+        <w:t xml:space="preserve">    </w:t>
+      </w:r>
+      <w:proofErr w:type="spellStart"/>
+      <w:proofErr w:type="gramStart"/>
+      <w:r>
+        <w:rPr>
+          <w:rFonts w:ascii="Courier New" w:hAnsi="Courier New" w:cs="Courier New"/>
+        </w:rPr>
+        <w:t>writeln</w:t>
+      </w:r>
+      <w:proofErr w:type="spellEnd"/>
+      <w:proofErr w:type="gramEnd"/>
+      <w:r>
+        <w:rPr>
+          <w:rFonts w:ascii="Courier New" w:hAnsi="Courier New" w:cs="Courier New"/>
+        </w:rPr>
+        <w:t>;</w:t>
+      </w:r>
+    </w:p>
+    <w:p>
+      <w:pPr>
+        <w:ind w:firstLine="0"/>
+        <w:rPr>
+          <w:rFonts w:ascii="Courier New" w:hAnsi="Courier New" w:cs="Courier New"/>
+        </w:rPr>
+      </w:pPr>
+      <w:r>
+        <w:rPr>
+          <w:rFonts w:ascii="Courier New" w:hAnsi="Courier New" w:cs="Courier New"/>
+        </w:rPr>
+        <w:t xml:space="preserve">  </w:t>
+      </w:r>
+      <w:proofErr w:type="gramStart"/>
+      <w:r>
+        <w:rPr>
+          <w:rFonts w:ascii="Courier New" w:hAnsi="Courier New" w:cs="Courier New"/>
+        </w:rPr>
+        <w:t>end</w:t>
+      </w:r>
+      <w:proofErr w:type="gramEnd"/>
+      <w:r>
+        <w:rPr>
+          <w:rFonts w:ascii="Courier New" w:hAnsi="Courier New" w:cs="Courier New"/>
+        </w:rPr>
+        <w:t>;</w:t>
+      </w:r>
+    </w:p>
+    <w:p>
+      <w:pPr>
+        <w:ind w:firstLine="0"/>
+        <w:rPr>
+          <w:rFonts w:ascii="Courier New" w:hAnsi="Courier New" w:cs="Courier New"/>
+        </w:rPr>
+      </w:pPr>
+    </w:p>
+    <w:p>
+      <w:pPr>
+        <w:ind w:firstLine="0"/>
+        <w:rPr>
+          <w:rFonts w:ascii="Courier New" w:hAnsi="Courier New" w:cs="Courier New"/>
+        </w:rPr>
+      </w:pPr>
+      <w:r>
+        <w:rPr>
+          <w:rFonts w:ascii="Courier New" w:hAnsi="Courier New" w:cs="Courier New"/>
+          <w:lang w:val="en-US"/>
+        </w:rPr>
+        <w:t>//</w:t>
+      </w:r>
+      <w:r>
+        <w:rPr>
+          <w:rFonts w:ascii="Courier New" w:hAnsi="Courier New" w:cs="Courier New"/>
+        </w:rPr>
+        <w:t>выводим центральную строку</w:t>
+      </w:r>
+    </w:p>
+    <w:p>
+      <w:pPr>
+        <w:ind w:firstLine="0"/>
+        <w:rPr>
+          <w:rFonts w:ascii="Courier New" w:hAnsi="Courier New" w:cs="Courier New"/>
+        </w:rPr>
+      </w:pPr>
+      <w:r>
+        <w:rPr>
+          <w:rFonts w:ascii="Courier New" w:hAnsi="Courier New" w:cs="Courier New"/>
+        </w:rPr>
+        <w:t xml:space="preserve">  </w:t>
+      </w:r>
+      <w:proofErr w:type="spellStart"/>
+      <w:proofErr w:type="gramStart"/>
+      <w:r>
+        <w:rPr>
+          <w:rFonts w:ascii="Courier New" w:hAnsi="Courier New" w:cs="Courier New"/>
+        </w:rPr>
+        <w:t>writeln</w:t>
+      </w:r>
+      <w:proofErr w:type="spellEnd"/>
+      <w:r>
+        <w:rPr>
+          <w:rFonts w:ascii="Courier New" w:hAnsi="Courier New" w:cs="Courier New"/>
+        </w:rPr>
+        <w:t>(</w:t>
+      </w:r>
+      <w:proofErr w:type="gramEnd"/>
+      <w:r>
+        <w:rPr>
+          <w:rFonts w:ascii="Courier New" w:hAnsi="Courier New" w:cs="Courier New"/>
+        </w:rPr>
+        <w:t>1, n:n-1, 1:n-1);</w:t>
+      </w:r>
+    </w:p>
+    <w:p>
+      <w:pPr>
+        <w:ind w:firstLine="0"/>
+        <w:rPr>
+          <w:rFonts w:ascii="Courier New" w:hAnsi="Courier New" w:cs="Courier New"/>
+        </w:rPr>
+      </w:pPr>
+    </w:p>
+    <w:p>
+      <w:pPr>
+        <w:ind w:firstLine="0"/>
+        <w:rPr>
+          <w:rFonts w:ascii="Courier New" w:hAnsi="Courier New" w:cs="Courier New"/>
+        </w:rPr>
+      </w:pPr>
+      <w:r>
+        <w:rPr>
+          <w:rFonts w:ascii="Courier New" w:hAnsi="Courier New" w:cs="Courier New"/>
+          <w:lang w:val="en-US"/>
+        </w:rPr>
+        <w:t>//</w:t>
+      </w:r>
+      <w:r>
+        <w:rPr>
+          <w:rFonts w:ascii="Courier New" w:hAnsi="Courier New" w:cs="Courier New"/>
+        </w:rPr>
+        <w:t>выводим</w:t>
+      </w:r>
+      <w:r>
+        <w:rPr>
+          <w:rFonts w:ascii="Courier New" w:hAnsi="Courier New" w:cs="Courier New"/>
+          <w:lang w:val="en-US"/>
+        </w:rPr>
+        <w:t xml:space="preserve"> </w:t>
+      </w:r>
+      <w:r>
+        <w:rPr>
+          <w:rFonts w:ascii="Courier New" w:hAnsi="Courier New" w:cs="Courier New"/>
+        </w:rPr>
+        <w:t>строки</w:t>
+      </w:r>
+      <w:r>
+        <w:rPr>
+          <w:rFonts w:ascii="Courier New" w:hAnsi="Courier New" w:cs="Courier New"/>
+          <w:lang w:val="en-US"/>
+        </w:rPr>
+        <w:t xml:space="preserve"> </w:t>
+      </w:r>
+      <w:r>
+        <w:rPr>
+          <w:rFonts w:ascii="Courier New" w:hAnsi="Courier New" w:cs="Courier New"/>
+          <w:lang w:val="en-US"/>
+        </w:rPr>
+        <w:t>n-1</w:t>
+      </w:r>
+      <w:proofErr w:type="gramStart"/>
+      <w:r>
+        <w:rPr>
+          <w:rFonts w:ascii="Courier New" w:hAnsi="Courier New" w:cs="Courier New"/>
+        </w:rPr>
+        <w:t>..</w:t>
+      </w:r>
+      <w:proofErr w:type="gramEnd"/>
+      <w:r>
+        <w:rPr>
+          <w:rFonts w:ascii="Courier New" w:hAnsi="Courier New" w:cs="Courier New"/>
+        </w:rPr>
+        <w:t>2</w:t>
+      </w:r>
+    </w:p>
+    <w:p>
+      <w:pPr>
+        <w:ind w:firstLine="0"/>
+        <w:rPr>
+          <w:rFonts w:ascii="Courier New" w:hAnsi="Courier New" w:cs="Courier New"/>
+          <w:lang w:val="en-US"/>
+        </w:rPr>
+      </w:pPr>
+      <w:r>
+        <w:rPr>
+          <w:rFonts w:ascii="Courier New" w:hAnsi="Courier New" w:cs="Courier New"/>
+          <w:lang w:val="en-US"/>
+        </w:rPr>
+        <w:t xml:space="preserve">  </w:t>
+      </w:r>
+      <w:proofErr w:type="gramStart"/>
+      <w:r>
+        <w:rPr>
+          <w:rFonts w:ascii="Courier New" w:hAnsi="Courier New" w:cs="Courier New"/>
+          <w:lang w:val="en-US"/>
+        </w:rPr>
+        <w:t>for</w:t>
+      </w:r>
+      <w:proofErr w:type="gramEnd"/>
+      <w:r>
+        <w:rPr>
+          <w:rFonts w:ascii="Courier New" w:hAnsi="Courier New" w:cs="Courier New"/>
+          <w:lang w:val="en-US"/>
+        </w:rPr>
+        <w:t xml:space="preserve"> </w:t>
+      </w:r>
+      <w:proofErr w:type="spellStart"/>
+      <w:r>
+        <w:rPr>
+          <w:rFonts w:ascii="Courier New" w:hAnsi="Courier New" w:cs="Courier New"/>
+          <w:lang w:val="en-US"/>
+        </w:rPr>
+        <w:t>i</w:t>
+      </w:r>
+      <w:proofErr w:type="spellEnd"/>
+      <w:r>
+        <w:rPr>
+          <w:rFonts w:ascii="Courier New" w:hAnsi="Courier New" w:cs="Courier New"/>
+          <w:lang w:val="en-US"/>
+        </w:rPr>
+        <w:t xml:space="preserve"> := n-1 </w:t>
+      </w:r>
+      <w:proofErr w:type="spellStart"/>
+      <w:r>
+        <w:rPr>
+          <w:rFonts w:ascii="Courier New" w:hAnsi="Courier New" w:cs="Courier New"/>
+          <w:lang w:val="en-US"/>
+        </w:rPr>
+        <w:t>downto</w:t>
+      </w:r>
+      <w:proofErr w:type="spellEnd"/>
+      <w:r>
+        <w:rPr>
+          <w:rFonts w:ascii="Courier New" w:hAnsi="Courier New" w:cs="Courier New"/>
+          <w:lang w:val="en-US"/>
+        </w:rPr>
+        <w:t xml:space="preserve"> 2 do</w:t>
+      </w:r>
+    </w:p>
+    <w:p>
+      <w:pPr>
+        <w:ind w:firstLine="0"/>
+        <w:rPr>
+          <w:rFonts w:ascii="Courier New" w:hAnsi="Courier New" w:cs="Courier New"/>
+        </w:rPr>
+      </w:pPr>
+      <w:r>
+        <w:rPr>
+          <w:rFonts w:ascii="Courier New" w:hAnsi="Courier New" w:cs="Courier New"/>
+          <w:lang w:val="en-US"/>
+        </w:rPr>
+        <w:t xml:space="preserve">  </w:t>
+      </w:r>
+      <w:proofErr w:type="spellStart"/>
+      <w:r>
+        <w:rPr>
+          <w:rFonts w:ascii="Courier New" w:hAnsi="Courier New" w:cs="Courier New"/>
+        </w:rPr>
+        <w:t>begin</w:t>
+      </w:r>
+      <w:proofErr w:type="spellEnd"/>
+    </w:p>
+    <w:p>
+      <w:pPr>
+        <w:ind w:firstLine="0"/>
+        <w:rPr>
+          <w:rFonts w:ascii="Courier New" w:hAnsi="Courier New" w:cs="Courier New"/>
+        </w:rPr>
+      </w:pPr>
+      <w:r>
+        <w:rPr>
+          <w:rFonts w:ascii="Courier New" w:hAnsi="Courier New" w:cs="Courier New"/>
+        </w:rPr>
+        <w:t xml:space="preserve">    </w:t>
+      </w:r>
+      <w:proofErr w:type="gramStart"/>
+      <w:r>
+        <w:rPr>
+          <w:rFonts w:ascii="Courier New" w:hAnsi="Courier New" w:cs="Courier New"/>
+        </w:rPr>
+        <w:t>write(</w:t>
+      </w:r>
+      <w:proofErr w:type="gramEnd"/>
+      <w:r>
+        <w:rPr>
+          <w:rFonts w:ascii="Courier New" w:hAnsi="Courier New" w:cs="Courier New"/>
+        </w:rPr>
+        <w:t>1);</w:t>
+      </w:r>
+    </w:p>
+    <w:p>
+      <w:pPr>
+        <w:ind w:firstLine="0"/>
+        <w:rPr>
+          <w:rFonts w:ascii="Courier New" w:hAnsi="Courier New" w:cs="Courier New"/>
+        </w:rPr>
+      </w:pPr>
+      <w:r>
+        <w:rPr>
+          <w:rFonts w:ascii="Courier New" w:hAnsi="Courier New" w:cs="Courier New"/>
+        </w:rPr>
+        <w:t xml:space="preserve">    </w:t>
+      </w:r>
+      <w:proofErr w:type="gramStart"/>
+      <w:r>
+        <w:rPr>
+          <w:rFonts w:ascii="Courier New" w:hAnsi="Courier New" w:cs="Courier New"/>
+        </w:rPr>
+        <w:t>write(</w:t>
+      </w:r>
+      <w:proofErr w:type="gramEnd"/>
+      <w:r>
+        <w:rPr>
+          <w:rFonts w:ascii="Courier New" w:hAnsi="Courier New" w:cs="Courier New"/>
+        </w:rPr>
+        <w:t>i:i-1);</w:t>
+      </w:r>
+    </w:p>
+    <w:p>
+      <w:pPr>
+        <w:ind w:firstLine="0"/>
+        <w:rPr>
+          <w:rFonts w:ascii="Courier New" w:hAnsi="Courier New" w:cs="Courier New"/>
+        </w:rPr>
+      </w:pPr>
+      <w:r>
+        <w:rPr>
+          <w:rFonts w:ascii="Courier New" w:hAnsi="Courier New" w:cs="Courier New"/>
+        </w:rPr>
+        <w:t xml:space="preserve">    </w:t>
+      </w:r>
+      <w:proofErr w:type="gramStart"/>
+      <w:r>
+        <w:rPr>
+          <w:rFonts w:ascii="Courier New" w:hAnsi="Courier New" w:cs="Courier New"/>
+        </w:rPr>
+        <w:t>write(</w:t>
+      </w:r>
+      <w:proofErr w:type="gramEnd"/>
+      <w:r>
+        <w:rPr>
+          <w:rFonts w:ascii="Courier New" w:hAnsi="Courier New" w:cs="Courier New"/>
+        </w:rPr>
+        <w:t>i:2*n-2*</w:t>
+      </w:r>
+      <w:proofErr w:type="spellStart"/>
+      <w:r>
+        <w:rPr>
+          <w:rFonts w:ascii="Courier New" w:hAnsi="Courier New" w:cs="Courier New"/>
+        </w:rPr>
+        <w:t>i</w:t>
+      </w:r>
+      <w:proofErr w:type="spellEnd"/>
+      <w:r>
+        <w:rPr>
+          <w:rFonts w:ascii="Courier New" w:hAnsi="Courier New" w:cs="Courier New"/>
+        </w:rPr>
+        <w:t>);</w:t>
+      </w:r>
+    </w:p>
+    <w:p>
+      <w:pPr>
+        <w:ind w:firstLine="0"/>
+        <w:rPr>
+          <w:rFonts w:ascii="Courier New" w:hAnsi="Courier New" w:cs="Courier New"/>
+        </w:rPr>
+      </w:pPr>
+      <w:r>
+        <w:rPr>
+          <w:rFonts w:ascii="Courier New" w:hAnsi="Courier New" w:cs="Courier New"/>
+        </w:rPr>
+        <w:t xml:space="preserve">    </w:t>
+      </w:r>
+      <w:proofErr w:type="gramStart"/>
+      <w:r>
+        <w:rPr>
+          <w:rFonts w:ascii="Courier New" w:hAnsi="Courier New" w:cs="Courier New"/>
+        </w:rPr>
+        <w:t>write(</w:t>
+      </w:r>
+      <w:proofErr w:type="gramEnd"/>
+      <w:r>
+        <w:rPr>
+          <w:rFonts w:ascii="Courier New" w:hAnsi="Courier New" w:cs="Courier New"/>
+        </w:rPr>
+        <w:t>1:i-1);</w:t>
+      </w:r>
+    </w:p>
+    <w:p>
+      <w:pPr>
+        <w:ind w:firstLine="0"/>
+        <w:rPr>
+          <w:rFonts w:ascii="Courier New" w:hAnsi="Courier New" w:cs="Courier New"/>
+        </w:rPr>
+      </w:pPr>
+      <w:r>
+        <w:rPr>
+          <w:rFonts w:ascii="Courier New" w:hAnsi="Courier New" w:cs="Courier New"/>
+        </w:rPr>
+        <w:t xml:space="preserve">    </w:t>
+      </w:r>
+      <w:proofErr w:type="spellStart"/>
+      <w:proofErr w:type="gramStart"/>
+      <w:r>
+        <w:rPr>
+          <w:rFonts w:ascii="Courier New" w:hAnsi="Courier New" w:cs="Courier New"/>
+        </w:rPr>
+        <w:t>writeln</w:t>
+      </w:r>
+      <w:proofErr w:type="spellEnd"/>
+      <w:proofErr w:type="gramEnd"/>
+      <w:r>
+        <w:rPr>
+          <w:rFonts w:ascii="Courier New" w:hAnsi="Courier New" w:cs="Courier New"/>
+        </w:rPr>
+        <w:t>;</w:t>
+      </w:r>
+    </w:p>
+    <w:p>
+      <w:pPr>
+        <w:ind w:firstLine="0"/>
+        <w:rPr>
+          <w:rFonts w:ascii="Courier New" w:hAnsi="Courier New" w:cs="Courier New"/>
+        </w:rPr>
+      </w:pPr>
+      <w:r>
+        <w:rPr>
+          <w:rFonts w:ascii="Courier New" w:hAnsi="Courier New" w:cs="Courier New"/>
+        </w:rPr>
+        <w:t xml:space="preserve">  </w:t>
+      </w:r>
+      <w:proofErr w:type="gramStart"/>
+      <w:r>
+        <w:rPr>
+          <w:rFonts w:ascii="Courier New" w:hAnsi="Courier New" w:cs="Courier New"/>
+        </w:rPr>
+        <w:t>end</w:t>
+      </w:r>
+      <w:proofErr w:type="gramEnd"/>
+      <w:r>
+        <w:rPr>
+          <w:rFonts w:ascii="Courier New" w:hAnsi="Courier New" w:cs="Courier New"/>
+        </w:rPr>
+        <w:t>;</w:t>
+      </w:r>
+    </w:p>
+    <w:p>
+      <w:pPr>
+        <w:ind w:firstLine="0"/>
+        <w:rPr>
+          <w:rFonts w:ascii="Courier New" w:hAnsi="Courier New" w:cs="Courier New"/>
+        </w:rPr>
+      </w:pPr>
+    </w:p>
+    <w:p>
+      <w:pPr>
+        <w:ind w:firstLine="0"/>
+        <w:rPr>
+          <w:rFonts w:ascii="Courier New" w:hAnsi="Courier New" w:cs="Courier New"/>
+        </w:rPr>
+      </w:pPr>
+      <w:r>
+        <w:rPr>
+          <w:rFonts w:ascii="Courier New" w:hAnsi="Courier New" w:cs="Courier New"/>
+          <w:lang w:val="en-US"/>
+        </w:rPr>
+        <w:t>/</w:t>
+      </w:r>
+      <w:r>
+        <w:rPr>
+          <w:rFonts w:ascii="Courier New" w:hAnsi="Courier New" w:cs="Courier New"/>
+          <w:lang w:val="en-US"/>
+        </w:rPr>
+        <w:t>/</w:t>
+      </w:r>
+      <w:r>
+        <w:rPr>
+          <w:rFonts w:ascii="Courier New" w:hAnsi="Courier New" w:cs="Courier New"/>
+        </w:rPr>
+        <w:t>рисуем</w:t>
+      </w:r>
+      <w:r>
+        <w:rPr>
+          <w:rFonts w:ascii="Courier New" w:hAnsi="Courier New" w:cs="Courier New"/>
+          <w:lang w:val="en-US"/>
+        </w:rPr>
+        <w:t xml:space="preserve"> </w:t>
+      </w:r>
+      <w:r>
+        <w:rPr>
+          <w:rFonts w:ascii="Courier New" w:hAnsi="Courier New" w:cs="Courier New"/>
+        </w:rPr>
+        <w:t>нижнюю строку</w:t>
+      </w:r>
+      <w:bookmarkStart w:id="1" w:name="_GoBack"/>
+      <w:bookmarkEnd w:id="1"/>
+    </w:p>
+    <w:p>
+      <w:pPr>
+        <w:ind w:firstLine="0"/>
+        <w:rPr>
+          <w:rFonts w:ascii="Courier New" w:hAnsi="Courier New" w:cs="Courier New"/>
+          <w:lang w:val="en-US"/>
+        </w:rPr>
+      </w:pPr>
+      <w:r>
+        <w:rPr>
+          <w:rFonts w:ascii="Courier New" w:hAnsi="Courier New" w:cs="Courier New"/>
+          <w:lang w:val="en-US"/>
+        </w:rPr>
+        <w:t xml:space="preserve">  </w:t>
+      </w:r>
+      <w:proofErr w:type="gramStart"/>
+      <w:r>
+        <w:rPr>
+          <w:rFonts w:ascii="Courier New" w:hAnsi="Courier New" w:cs="Courier New"/>
+          <w:lang w:val="en-US"/>
+        </w:rPr>
+        <w:t>for</w:t>
+      </w:r>
+      <w:proofErr w:type="gramEnd"/>
+      <w:r>
+        <w:rPr>
+          <w:rFonts w:ascii="Courier New" w:hAnsi="Courier New" w:cs="Courier New"/>
+          <w:lang w:val="en-US"/>
+        </w:rPr>
+        <w:t xml:space="preserve"> </w:t>
+      </w:r>
+      <w:proofErr w:type="spellStart"/>
+      <w:r>
+        <w:rPr>
+          <w:rFonts w:ascii="Courier New" w:hAnsi="Courier New" w:cs="Courier New"/>
+          <w:lang w:val="en-US"/>
+        </w:rPr>
+        <w:t>i</w:t>
+      </w:r>
+      <w:proofErr w:type="spellEnd"/>
+      <w:r>
+        <w:rPr>
+          <w:rFonts w:ascii="Courier New" w:hAnsi="Courier New" w:cs="Courier New"/>
+          <w:lang w:val="en-US"/>
+        </w:rPr>
+        <w:t xml:space="preserve"> := 1 </w:t>
+      </w:r>
+      <w:proofErr w:type="spellStart"/>
+      <w:r>
+        <w:rPr>
+          <w:rFonts w:ascii="Courier New" w:hAnsi="Courier New" w:cs="Courier New"/>
+          <w:lang w:val="en-US"/>
+        </w:rPr>
+        <w:t>to n</w:t>
+      </w:r>
+      <w:proofErr w:type="spellEnd"/>
+      <w:r>
+        <w:rPr>
+          <w:rFonts w:ascii="Courier New" w:hAnsi="Courier New" w:cs="Courier New"/>
+          <w:lang w:val="en-US"/>
+        </w:rPr>
+        <w:t xml:space="preserve"> do</w:t>
+      </w:r>
+    </w:p>
+    <w:p>
+      <w:pPr>
+        <w:ind w:firstLine="0"/>
+        <w:rPr>
+          <w:rFonts w:ascii="Courier New" w:hAnsi="Courier New" w:cs="Courier New"/>
+        </w:rPr>
+      </w:pPr>
+      <w:r>
+        <w:rPr>
+          <w:rFonts w:ascii="Courier New" w:hAnsi="Courier New" w:cs="Courier New"/>
+          <w:lang w:val="en-US"/>
+        </w:rPr>
+        <w:t xml:space="preserve">    </w:t>
+      </w:r>
+      <w:proofErr w:type="spellStart"/>
+      <w:r>
+        <w:rPr>
+          <w:rFonts w:ascii="Courier New" w:hAnsi="Courier New" w:cs="Courier New"/>
+        </w:rPr>
+        <w:t>write</w:t>
+      </w:r>
+      <w:proofErr w:type="spellEnd"/>
+      <w:r>
+        <w:rPr>
+          <w:rFonts w:ascii="Courier New" w:hAnsi="Courier New" w:cs="Courier New"/>
+        </w:rPr>
+        <w:t>(i);</w:t>
+      </w:r>
+    </w:p>
+    <w:p>
+      <w:pPr>
+        <w:ind w:firstLine="0"/>
+        <w:rPr>
+          <w:rFonts w:ascii="Courier New" w:hAnsi="Courier New" w:cs="Courier New"/>
+        </w:rPr>
+      </w:pPr>
+      <w:r>
+        <w:rPr>
+          <w:rFonts w:ascii="Courier New" w:hAnsi="Courier New" w:cs="Courier New"/>
+        </w:rPr>
+        <w:t xml:space="preserve">  </w:t>
+      </w:r>
+      <w:proofErr w:type="gramStart"/>
+      <w:r>
+        <w:rPr>
+          <w:rFonts w:ascii="Courier New" w:hAnsi="Courier New" w:cs="Courier New"/>
+        </w:rPr>
+        <w:t>for</w:t>
+      </w:r>
+      <w:proofErr w:type="gramEnd"/>
+      <w:r>
+        <w:rPr>
+          <w:rFonts w:ascii="Courier New" w:hAnsi="Courier New" w:cs="Courier New"/>
+        </w:rPr>
+        <w:t xml:space="preserve"> </w:t>
+      </w:r>
+      <w:proofErr w:type="spellStart"/>
+      <w:r>
+        <w:rPr>
+          <w:rFonts w:ascii="Courier New" w:hAnsi="Courier New" w:cs="Courier New"/>
+        </w:rPr>
+        <w:t>i</w:t>
+      </w:r>
+      <w:proofErr w:type="spellEnd"/>
+      <w:r>
+        <w:rPr>
+          <w:rFonts w:ascii="Courier New" w:hAnsi="Courier New" w:cs="Courier New"/>
+        </w:rPr>
+        <w:t xml:space="preserve"> := n-1 </w:t>
+      </w:r>
+      <w:proofErr w:type="spellStart"/>
+      <w:r>
+        <w:rPr>
+          <w:rFonts w:ascii="Courier New" w:hAnsi="Courier New" w:cs="Courier New"/>
+        </w:rPr>
+        <w:t>downto</w:t>
+      </w:r>
+      <w:proofErr w:type="spellEnd"/>
+      <w:r>
+        <w:rPr>
+          <w:rFonts w:ascii="Courier New" w:hAnsi="Courier New" w:cs="Courier New"/>
+        </w:rPr>
+        <w:t xml:space="preserve"> 1 do</w:t>
+      </w:r>
+    </w:p>
+    <w:p>
+      <w:pPr>
+        <w:ind w:firstLine="0"/>
+        <w:rPr>
+          <w:rFonts w:ascii="Courier New" w:hAnsi="Courier New" w:cs="Courier New"/>
+        </w:rPr>
+      </w:pPr>
+      <w:r>
+        <w:rPr>
+          <w:rFonts w:ascii="Courier New" w:hAnsi="Courier New" w:cs="Courier New"/>
+        </w:rPr>
+        <w:t xml:space="preserve">    </w:t>
+      </w:r>
+      <w:proofErr w:type="gramStart"/>
+      <w:r>
+        <w:rPr>
+          <w:rFonts w:ascii="Courier New" w:hAnsi="Courier New" w:cs="Courier New"/>
+        </w:rPr>
+        <w:t>write(</w:t>
+      </w:r>
+      <w:proofErr w:type="spellStart"/>
+      <w:proofErr w:type="gramEnd"/>
+      <w:r>
+        <w:rPr>
+          <w:rFonts w:ascii="Courier New" w:hAnsi="Courier New" w:cs="Courier New"/>
+        </w:rPr>
+        <w:t>i</w:t>
+      </w:r>
+      <w:proofErr w:type="spellEnd"/>
+      <w:r>
+        <w:rPr>
+          <w:rFonts w:ascii="Courier New" w:hAnsi="Courier New" w:cs="Courier New"/>
+        </w:rPr>
+        <w:t>);</w:t>
+      </w:r>
+    </w:p>
+    <w:p>
+      <w:pPr>
+        <w:ind w:firstLine="0"/>
+        <w:rPr>
+          <w:rFonts w:ascii="Courier New" w:hAnsi="Courier New" w:cs="Courier New"/>
+        </w:rPr>
+      </w:pPr>
+      <w:r>
+        <w:rPr>
+          <w:rFonts w:ascii="Courier New" w:hAnsi="Courier New" w:cs="Courier New"/>
+        </w:rPr>
+        <w:t xml:space="preserve">  </w:t>
+      </w:r>
+      <w:proofErr w:type="spellStart"/>
+      <w:proofErr w:type="gramStart"/>
+      <w:r>
+        <w:rPr>
+          <w:rFonts w:ascii="Courier New" w:hAnsi="Courier New" w:cs="Courier New"/>
+        </w:rPr>
+        <w:t>writeln</w:t>
+      </w:r>
+      <w:proofErr w:type="spellEnd"/>
+      <w:proofErr w:type="gramEnd"/>
+      <w:r>
+        <w:rPr>
+          <w:rFonts w:ascii="Courier New" w:hAnsi="Courier New" w:cs="Courier New"/>
+        </w:rPr>
+        <w:t>;</w:t>
+      </w:r>
+    </w:p>
+    <w:p>
+      <w:pPr>
+        <w:ind w:firstLine="0"/>
+        <w:rPr>
+          <w:rFonts w:ascii="Courier New" w:hAnsi="Courier New" w:cs="Courier New"/>
+        </w:rPr>
+      </w:pPr>
+    </w:p>
+    <w:p>
+      <w:pPr>
+        <w:ind w:firstLine="0"/>
+        <w:rPr>
+          <w:rFonts w:ascii="Courier New" w:hAnsi="Courier New" w:cs="Courier New"/>
+        </w:rPr>
+      </w:pPr>
+      <w:r>
+        <w:rPr>
+          <w:rFonts w:ascii="Courier New" w:hAnsi="Courier New" w:cs="Courier New"/>
+        </w:rPr>
+        <w:t xml:space="preserve">  </w:t>
+      </w:r>
+      <w:proofErr w:type="spellStart"/>
+      <w:proofErr w:type="gramStart"/>
+      <w:r>
+        <w:rPr>
+          <w:rFonts w:ascii="Courier New" w:hAnsi="Courier New" w:cs="Courier New"/>
+        </w:rPr>
+        <w:t>readln</w:t>
+      </w:r>
+      <w:proofErr w:type="spellEnd"/>
+      <w:proofErr w:type="gramEnd"/>
+      <w:r>
+        <w:rPr>
+          <w:rFonts w:ascii="Courier New" w:hAnsi="Courier New" w:cs="Courier New"/>
+        </w:rPr>
+        <w:t>;</w:t>
+      </w:r>
+    </w:p>
+    <w:p>
+      <w:pPr>
+        <w:ind w:firstLine="0"/>
+        <w:rPr>
+          <w:rFonts w:ascii="Courier New" w:hAnsi="Courier New" w:cs="Courier New"/>
+        </w:rPr>
+      </w:pPr>
+      <w:proofErr w:type="gramStart"/>
+      <w:r>
+        <w:rPr>
+          <w:rFonts w:ascii="Courier New" w:hAnsi="Courier New" w:cs="Courier New"/>
+        </w:rPr>
+        <w:t>end</w:t>
+      </w:r>
+      <w:proofErr w:type="gramEnd"/>
+      <w:r>
+        <w:rPr>
+          <w:rFonts w:ascii="Courier New" w:hAnsi="Courier New" w:cs="Courier New"/>
+        </w:rPr>
+        <w:t>.</w:t>
+      </w:r>
+    </w:p>
+    <w:p>
+      <w:pPr>
+        <w:rPr>
+          <w:lang w:val="en-US"/>
+        </w:rPr>
+      </w:pPr>
+    </w:p>
+    <w:p>
       <w:pPr>
         <w:pStyle w:val="2"/>
       </w:pPr>
@@ -130,6 +1882,7 @@
         </w:numPr>
       </w:pPr>
       <w:r>
+        <w:lastRenderedPageBreak/>
         <w:t>Вывод значений перечисляемого типа.</w:t>
       </w:r>
     </w:p>
@@ -158,13 +1911,7 @@
         <w:rPr>
           <w:lang w:val="en-US"/>
         </w:rPr>
-        <w:t>Read</w:t>
-      </w:r>
-      <w:r>
-        <w:rPr>
-          <w:lang w:val="en-US"/>
-        </w:rPr>
-        <w:t>Ln</w:t>
+        <w:t>ReadLn</w:t>
       </w:r>
       <w:proofErr w:type="spellEnd"/>
       <w:r>
@@ -282,31 +2029,7 @@
         </w:numPr>
       </w:pPr>
       <w:r>
-        <w:t xml:space="preserve">Варианты </w:t>
-      </w:r>
-      <w:r>
-        <w:t>2</w:t>
-      </w:r>
-      <w:r>
-        <w:t xml:space="preserve">, </w:t>
-      </w:r>
-      <w:r>
-        <w:t>5</w:t>
-      </w:r>
-      <w:r>
-        <w:t xml:space="preserve">, </w:t>
-      </w:r>
-      <w:r>
-        <w:t>8</w:t>
-      </w:r>
-      <w:r>
-        <w:t xml:space="preserve"> реализовать при помощи оператора цикла с </w:t>
-      </w:r>
-      <w:r>
-        <w:t>предусловием</w:t>
-      </w:r>
-      <w:r>
-        <w:t xml:space="preserve">. </w:t>
+        <w:t xml:space="preserve">Варианты 2, 5, 8 реализовать при помощи оператора цикла с предусловием. </w:t>
       </w:r>
     </w:p>
     <w:p>
@@ -318,31 +2041,7 @@
         </w:numPr>
       </w:pPr>
       <w:r>
-        <w:t xml:space="preserve">Варианты </w:t>
-      </w:r>
-      <w:r>
-        <w:t>3</w:t>
-      </w:r>
-      <w:r>
-        <w:t xml:space="preserve">, </w:t>
-      </w:r>
-      <w:r>
-        <w:t>6</w:t>
-      </w:r>
-      <w:r>
-        <w:t xml:space="preserve">, </w:t>
-      </w:r>
-      <w:r>
-        <w:t>9</w:t>
-      </w:r>
-      <w:r>
-        <w:t xml:space="preserve"> реализовать при помощи оператора цикла с </w:t>
-      </w:r>
-      <w:r>
-        <w:t>постусловием</w:t>
-      </w:r>
-      <w:r>
-        <w:t xml:space="preserve">. </w:t>
+        <w:t xml:space="preserve">Варианты 3, 6, 9 реализовать при помощи оператора цикла с постусловием. </w:t>
       </w:r>
     </w:p>
     <w:p>
@@ -392,7 +2091,6 @@
                 <w:b/>
                 <w:bCs/>
               </w:rPr>
-              <w:lastRenderedPageBreak/>
               <w:t>№ варианта</w:t>
             </w:r>
           </w:p>
@@ -489,10 +2187,10 @@
                   <v:path o:extrusionok="f" gradientshapeok="t" o:connecttype="rect"/>
                   <o:lock v:ext="edit" aspectratio="t"/>
                 </v:shapetype>
-                <v:shape id="_x0000_i1025" type="#_x0000_t75" style="width:146.9pt;height:17.5pt" o:ole="">
+                <v:shape id="_x0000_i1025" type="#_x0000_t75" style="width:146.8pt;height:17.3pt" o:ole="">
                   <v:imagedata r:id="rId7" o:title=""/>
                 </v:shape>
-                <o:OLEObject Type="Embed" ProgID="Equation.3" ShapeID="_x0000_i1025" DrawAspect="Content" ObjectID="_1636444343" r:id="rId8"/>
+                <o:OLEObject Type="Embed" ProgID="Equation.3" ShapeID="_x0000_i1025" DrawAspect="Content" ObjectID="_1637489100" r:id="rId8"/>
               </w:object>
             </w:r>
           </w:p>
@@ -510,10 +2208,10 @@
                 <w:position w:val="-10"/>
               </w:rPr>
               <w:object w:dxaOrig="1120" w:dyaOrig="320">
-                <v:shape id="_x0000_i1026" type="#_x0000_t75" style="width:55.75pt;height:16.25pt" o:ole="">
+                <v:shape id="_x0000_i1026" type="#_x0000_t75" style="width:55.65pt;height:16.35pt" o:ole="">
                   <v:imagedata r:id="rId9" o:title=""/>
                 </v:shape>
-                <o:OLEObject Type="Embed" ProgID="Equation.3" ShapeID="_x0000_i1026" DrawAspect="Content" ObjectID="_1636444344" r:id="rId10"/>
+                <o:OLEObject Type="Embed" ProgID="Equation.3" ShapeID="_x0000_i1026" DrawAspect="Content" ObjectID="_1637489101" r:id="rId10"/>
               </w:object>
             </w:r>
           </w:p>
@@ -547,10 +2245,10 @@
                 <w:position w:val="-10"/>
               </w:rPr>
               <w:object w:dxaOrig="2079" w:dyaOrig="320">
-                <v:shape id="_x0000_i1027" type="#_x0000_t75" style="width:103.65pt;height:16.25pt" o:ole="">
+                <v:shape id="_x0000_i1027" type="#_x0000_t75" style="width:103.8pt;height:16.35pt" o:ole="">
                   <v:imagedata r:id="rId11" o:title=""/>
                 </v:shape>
-                <o:OLEObject Type="Embed" ProgID="Equation.3" ShapeID="_x0000_i1027" DrawAspect="Content" ObjectID="_1636444345" r:id="rId12"/>
+                <o:OLEObject Type="Embed" ProgID="Equation.3" ShapeID="_x0000_i1027" DrawAspect="Content" ObjectID="_1637489102" r:id="rId12"/>
               </w:object>
             </w:r>
           </w:p>
@@ -571,10 +2269,10 @@
                 <w:position w:val="-10"/>
               </w:rPr>
               <w:object w:dxaOrig="1280" w:dyaOrig="320">
-                <v:shape id="_x0000_i1028" type="#_x0000_t75" style="width:63.7pt;height:16.25pt" o:ole="">
+                <v:shape id="_x0000_i1028" type="#_x0000_t75" style="width:63.6pt;height:16.35pt" o:ole="">
                   <v:imagedata r:id="rId13" o:title=""/>
                 </v:shape>
-                <o:OLEObject Type="Embed" ProgID="Equation.3" ShapeID="_x0000_i1028" DrawAspect="Content" ObjectID="_1636444346" r:id="rId14"/>
+                <o:OLEObject Type="Embed" ProgID="Equation.3" ShapeID="_x0000_i1028" DrawAspect="Content" ObjectID="_1637489103" r:id="rId14"/>
               </w:object>
             </w:r>
           </w:p>
@@ -608,10 +2306,10 @@
                 <w:position w:val="-30"/>
               </w:rPr>
               <w:object w:dxaOrig="2940" w:dyaOrig="680">
-                <v:shape id="_x0000_i1029" type="#_x0000_t75" style="width:146.9pt;height:34.55pt" o:ole="">
+                <v:shape id="_x0000_i1029" type="#_x0000_t75" style="width:146.8pt;height:34.6pt" o:ole="">
                   <v:imagedata r:id="rId15" o:title=""/>
                 </v:shape>
-                <o:OLEObject Type="Embed" ProgID="Equation.3" ShapeID="_x0000_i1029" DrawAspect="Content" ObjectID="_1636444347" r:id="rId16"/>
+                <o:OLEObject Type="Embed" ProgID="Equation.3" ShapeID="_x0000_i1029" DrawAspect="Content" ObjectID="_1637489104" r:id="rId16"/>
               </w:object>
             </w:r>
           </w:p>
@@ -629,10 +2327,10 @@
                 <w:position w:val="-10"/>
               </w:rPr>
               <w:object w:dxaOrig="1160" w:dyaOrig="320">
-                <v:shape id="_x0000_i1030" type="#_x0000_t75" style="width:57.85pt;height:16.25pt" o:ole="">
+                <v:shape id="_x0000_i1030" type="#_x0000_t75" style="width:57.95pt;height:16.35pt" o:ole="">
                   <v:imagedata r:id="rId17" o:title=""/>
                 </v:shape>
-                <o:OLEObject Type="Embed" ProgID="Equation.3" ShapeID="_x0000_i1030" DrawAspect="Content" ObjectID="_1636444348" r:id="rId18"/>
+                <o:OLEObject Type="Embed" ProgID="Equation.3" ShapeID="_x0000_i1030" DrawAspect="Content" ObjectID="_1637489105" r:id="rId18"/>
               </w:object>
             </w:r>
           </w:p>
@@ -669,10 +2367,10 @@
                 <w:position w:val="-54"/>
               </w:rPr>
               <w:object w:dxaOrig="2340" w:dyaOrig="920">
-                <v:shape id="_x0000_i1031" type="#_x0000_t75" style="width:116.95pt;height:47.05pt" o:ole="">
+                <v:shape id="_x0000_i1031" type="#_x0000_t75" style="width:116.9pt;height:47.2pt" o:ole="">
                   <v:imagedata r:id="rId19" o:title=""/>
                 </v:shape>
-                <o:OLEObject Type="Embed" ProgID="Equation.3" ShapeID="_x0000_i1031" DrawAspect="Content" ObjectID="_1636444349" r:id="rId20"/>
+                <o:OLEObject Type="Embed" ProgID="Equation.3" ShapeID="_x0000_i1031" DrawAspect="Content" ObjectID="_1637489106" r:id="rId20"/>
               </w:object>
             </w:r>
           </w:p>
@@ -693,10 +2391,10 @@
                 <w:position w:val="-10"/>
               </w:rPr>
               <w:object w:dxaOrig="1260" w:dyaOrig="320">
-                <v:shape id="_x0000_i1032" type="#_x0000_t75" style="width:62.85pt;height:16.25pt" o:ole="">
+                <v:shape id="_x0000_i1032" type="#_x0000_t75" style="width:62.65pt;height:16.35pt" o:ole="">
                   <v:imagedata r:id="rId21" o:title=""/>
                 </v:shape>
-                <o:OLEObject Type="Embed" ProgID="Equation.3" ShapeID="_x0000_i1032" DrawAspect="Content" ObjectID="_1636444350" r:id="rId22"/>
+                <o:OLEObject Type="Embed" ProgID="Equation.3" ShapeID="_x0000_i1032" DrawAspect="Content" ObjectID="_1637489107" r:id="rId22"/>
               </w:object>
             </w:r>
           </w:p>
@@ -730,10 +2428,10 @@
                 <w:position w:val="-10"/>
               </w:rPr>
               <w:object w:dxaOrig="2580" w:dyaOrig="420">
-                <v:shape id="_x0000_i1033" type="#_x0000_t75" style="width:128.6pt;height:21.25pt" o:ole="">
+                <v:shape id="_x0000_i1033" type="#_x0000_t75" style="width:128.55pt;height:21.05pt" o:ole="">
                   <v:imagedata r:id="rId23" o:title=""/>
                 </v:shape>
-                <o:OLEObject Type="Embed" ProgID="Equation.3" ShapeID="_x0000_i1033" DrawAspect="Content" ObjectID="_1636444351" r:id="rId24"/>
+                <o:OLEObject Type="Embed" ProgID="Equation.3" ShapeID="_x0000_i1033" DrawAspect="Content" ObjectID="_1637489108" r:id="rId24"/>
               </w:object>
             </w:r>
           </w:p>
@@ -751,10 +2449,10 @@
                 <w:position w:val="-10"/>
               </w:rPr>
               <w:object w:dxaOrig="1080" w:dyaOrig="320">
-                <v:shape id="_x0000_i1035" type="#_x0000_t75" style="width:53.7pt;height:16.25pt" o:ole="">
+                <v:shape id="_x0000_i1034" type="#_x0000_t75" style="width:53.75pt;height:16.35pt" o:ole="">
                   <v:imagedata r:id="rId25" o:title=""/>
                 </v:shape>
-                <o:OLEObject Type="Embed" ProgID="Equation.3" ShapeID="_x0000_i1035" DrawAspect="Content" ObjectID="_1636444352" r:id="rId26"/>
+                <o:OLEObject Type="Embed" ProgID="Equation.3" ShapeID="_x0000_i1034" DrawAspect="Content" ObjectID="_1637489109" r:id="rId26"/>
               </w:object>
             </w:r>
           </w:p>
@@ -788,10 +2486,10 @@
                 <w:position w:val="-10"/>
               </w:rPr>
               <w:object w:dxaOrig="2480" w:dyaOrig="380">
-                <v:shape id="_x0000_i1034" type="#_x0000_t75" style="width:123.6pt;height:19.55pt" o:ole="">
+                <v:shape id="_x0000_i1035" type="#_x0000_t75" style="width:123.45pt;height:19.65pt" o:ole="">
                   <v:imagedata r:id="rId27" o:title=""/>
                 </v:shape>
-                <o:OLEObject Type="Embed" ProgID="Equation.3" ShapeID="_x0000_i1034" DrawAspect="Content" ObjectID="_1636444353" r:id="rId28"/>
+                <o:OLEObject Type="Embed" ProgID="Equation.3" ShapeID="_x0000_i1035" DrawAspect="Content" ObjectID="_1637489110" r:id="rId28"/>
               </w:object>
             </w:r>
           </w:p>
@@ -809,10 +2507,10 @@
                 <w:position w:val="-10"/>
               </w:rPr>
               <w:object w:dxaOrig="1080" w:dyaOrig="320">
-                <v:shape id="_x0000_i1036" type="#_x0000_t75" style="width:53.7pt;height:16.25pt" o:ole="">
+                <v:shape id="_x0000_i1036" type="#_x0000_t75" style="width:53.75pt;height:16.35pt" o:ole="">
                   <v:imagedata r:id="rId29" o:title=""/>
                 </v:shape>
-                <o:OLEObject Type="Embed" ProgID="Equation.3" ShapeID="_x0000_i1036" DrawAspect="Content" ObjectID="_1636444354" r:id="rId30"/>
+                <o:OLEObject Type="Embed" ProgID="Equation.3" ShapeID="_x0000_i1036" DrawAspect="Content" ObjectID="_1637489111" r:id="rId30"/>
               </w:object>
             </w:r>
           </w:p>
@@ -829,6 +2527,7 @@
               <w:jc w:val="center"/>
             </w:pPr>
             <w:r>
+              <w:lastRenderedPageBreak/>
               <w:t>7</w:t>
             </w:r>
           </w:p>
@@ -846,10 +2545,10 @@
                 <w:position w:val="-24"/>
               </w:rPr>
               <w:object w:dxaOrig="1960" w:dyaOrig="620">
-                <v:shape id="_x0000_i1037" type="#_x0000_t75" style="width:97.8pt;height:31.65pt" o:ole="">
+                <v:shape id="_x0000_i1037" type="#_x0000_t75" style="width:97.7pt;height:31.8pt" o:ole="">
                   <v:imagedata r:id="rId31" o:title=""/>
                 </v:shape>
-                <o:OLEObject Type="Embed" ProgID="Equation.3" ShapeID="_x0000_i1037" DrawAspect="Content" ObjectID="_1636444355" r:id="rId32"/>
+                <o:OLEObject Type="Embed" ProgID="Equation.3" ShapeID="_x0000_i1037" DrawAspect="Content" ObjectID="_1637489112" r:id="rId32"/>
               </w:object>
             </w:r>
           </w:p>
@@ -867,10 +2566,10 @@
                 <w:position w:val="-10"/>
               </w:rPr>
               <w:object w:dxaOrig="1219" w:dyaOrig="320">
-                <v:shape id="_x0000_i1039" type="#_x0000_t75" style="width:60.75pt;height:16.25pt" o:ole="">
+                <v:shape id="_x0000_i1038" type="#_x0000_t75" style="width:60.8pt;height:16.35pt" o:ole="">
                   <v:imagedata r:id="rId33" o:title=""/>
                 </v:shape>
-                <o:OLEObject Type="Embed" ProgID="Equation.3" ShapeID="_x0000_i1039" DrawAspect="Content" ObjectID="_1636444356" r:id="rId34"/>
+                <o:OLEObject Type="Embed" ProgID="Equation.3" ShapeID="_x0000_i1038" DrawAspect="Content" ObjectID="_1637489113" r:id="rId34"/>
               </w:object>
             </w:r>
           </w:p>
@@ -904,10 +2603,10 @@
                 <w:position w:val="-24"/>
               </w:rPr>
               <w:object w:dxaOrig="2340" w:dyaOrig="620">
-                <v:shape id="_x0000_i1038" type="#_x0000_t75" style="width:116.95pt;height:31.65pt" o:ole="">
+                <v:shape id="_x0000_i1039" type="#_x0000_t75" style="width:116.9pt;height:31.8pt" o:ole="">
                   <v:imagedata r:id="rId35" o:title=""/>
                 </v:shape>
-                <o:OLEObject Type="Embed" ProgID="Equation.3" ShapeID="_x0000_i1038" DrawAspect="Content" ObjectID="_1636444357" r:id="rId36"/>
+                <o:OLEObject Type="Embed" ProgID="Equation.3" ShapeID="_x0000_i1039" DrawAspect="Content" ObjectID="_1637489114" r:id="rId36"/>
               </w:object>
             </w:r>
           </w:p>
@@ -925,10 +2624,10 @@
                 <w:position w:val="-10"/>
               </w:rPr>
               <w:object w:dxaOrig="1300" w:dyaOrig="320">
-                <v:shape id="_x0000_i1040" type="#_x0000_t75" style="width:64.9pt;height:16.25pt" o:ole="">
+                <v:shape id="_x0000_i1040" type="#_x0000_t75" style="width:65pt;height:16.35pt" o:ole="">
                   <v:imagedata r:id="rId37" o:title=""/>
                 </v:shape>
-                <o:OLEObject Type="Embed" ProgID="Equation.3" ShapeID="_x0000_i1040" DrawAspect="Content" ObjectID="_1636444358" r:id="rId38"/>
+                <o:OLEObject Type="Embed" ProgID="Equation.3" ShapeID="_x0000_i1040" DrawAspect="Content" ObjectID="_1637489115" r:id="rId38"/>
               </w:object>
             </w:r>
           </w:p>
@@ -962,10 +2661,10 @@
                 <w:position w:val="-24"/>
               </w:rPr>
               <w:object w:dxaOrig="2079" w:dyaOrig="680">
-                <v:shape id="_x0000_i1041" type="#_x0000_t75" style="width:103.65pt;height:34.55pt" o:ole="">
+                <v:shape id="_x0000_i1041" type="#_x0000_t75" style="width:103.8pt;height:34.6pt" o:ole="">
                   <v:imagedata r:id="rId39" o:title=""/>
                 </v:shape>
-                <o:OLEObject Type="Embed" ProgID="Equation.3" ShapeID="_x0000_i1041" DrawAspect="Content" ObjectID="_1636444359" r:id="rId40"/>
+                <o:OLEObject Type="Embed" ProgID="Equation.3" ShapeID="_x0000_i1041" DrawAspect="Content" ObjectID="_1637489116" r:id="rId40"/>
               </w:object>
             </w:r>
           </w:p>
@@ -983,10 +2682,10 @@
                 <w:position w:val="-10"/>
               </w:rPr>
               <w:object w:dxaOrig="1060" w:dyaOrig="320">
-                <v:shape id="_x0000_i1042" type="#_x0000_t75" style="width:52.85pt;height:16.25pt" o:ole="">
+                <v:shape id="_x0000_i1042" type="#_x0000_t75" style="width:52.85pt;height:16.35pt" o:ole="">
                   <v:imagedata r:id="rId41" o:title=""/>
                 </v:shape>
-                <o:OLEObject Type="Embed" ProgID="Equation.3" ShapeID="_x0000_i1042" DrawAspect="Content" ObjectID="_1636444360" r:id="rId42"/>
+                <o:OLEObject Type="Embed" ProgID="Equation.3" ShapeID="_x0000_i1042" DrawAspect="Content" ObjectID="_1637489117" r:id="rId42"/>
               </w:object>
             </w:r>
           </w:p>
@@ -1020,10 +2719,10 @@
                 <w:position w:val="-28"/>
               </w:rPr>
               <w:object w:dxaOrig="2299" w:dyaOrig="660">
-                <v:shape id="_x0000_i1043" type="#_x0000_t75" style="width:114.85pt;height:33.7pt" o:ole="">
+                <v:shape id="_x0000_i1043" type="#_x0000_t75" style="width:115pt;height:33.65pt" o:ole="">
                   <v:imagedata r:id="rId43" o:title=""/>
                 </v:shape>
-                <o:OLEObject Type="Embed" ProgID="Equation.3" ShapeID="_x0000_i1043" DrawAspect="Content" ObjectID="_1636444361" r:id="rId44"/>
+                <o:OLEObject Type="Embed" ProgID="Equation.3" ShapeID="_x0000_i1043" DrawAspect="Content" ObjectID="_1637489118" r:id="rId44"/>
               </w:object>
             </w:r>
           </w:p>
@@ -1041,10 +2740,10 @@
                 <w:position w:val="-10"/>
               </w:rPr>
               <w:object w:dxaOrig="1240" w:dyaOrig="320">
-                <v:shape id="_x0000_i1044" type="#_x0000_t75" style="width:62pt;height:16.25pt" o:ole="">
+                <v:shape id="_x0000_i1044" type="#_x0000_t75" style="width:62.2pt;height:16.35pt" o:ole="">
                   <v:imagedata r:id="rId45" o:title=""/>
                 </v:shape>
-                <o:OLEObject Type="Embed" ProgID="Equation.3" ShapeID="_x0000_i1044" DrawAspect="Content" ObjectID="_1636444362" r:id="rId46"/>
+                <o:OLEObject Type="Embed" ProgID="Equation.3" ShapeID="_x0000_i1044" DrawAspect="Content" ObjectID="_1637489119" r:id="rId46"/>
               </w:object>
             </w:r>
           </w:p>
@@ -1065,10 +2764,7 @@
         <w:t>Изменить программу задания 1 лабораторной работы, реализовав вычисления при помощи других операторов циклов: если в лабораторной работе используется цикл с параметром, то реализовать вычисления при помощи цикла с предусловием и с постусловием.</w:t>
       </w:r>
     </w:p>
-    <w:p>
-      <w:bookmarkStart w:id="1" w:name="_GoBack"/>
-      <w:bookmarkEnd w:id="1"/>
-    </w:p>
+    <w:p/>
     <w:p>
       <w:pPr>
         <w:overflowPunct/>
@@ -1106,14 +2802,7 @@
           <w:i/>
           <w:iCs/>
         </w:rPr>
-        <w:t xml:space="preserve"> </w:t>
-      </w:r>
-      <w:r>
-        <w:rPr>
-          <w:i/>
-          <w:iCs/>
-        </w:rPr>
-        <w:t>2</w:t>
+        <w:t xml:space="preserve"> 2</w:t>
       </w:r>
       <w:r>
         <w:t>. Н</w:t>
@@ -2379,7 +4068,7 @@
         <w:rStyle w:val="a7"/>
         <w:noProof/>
       </w:rPr>
-      <w:t>3</w:t>
+      <w:t>4</w:t>
     </w:r>
     <w:r>
       <w:rPr>

</xml_diff>